<commit_message>
modified lab1 and lab2
</commit_message>
<xml_diff>
--- a/pr1/lab1.docx
+++ b/pr1/lab1.docx
@@ -138,6 +138,7 @@
         </w:rPr>
         <w:t>з дисципліни «</w:t>
       </w:r>
+      <w:proofErr w:type="spellStart"/>
       <w:r>
         <w:rPr>
           <w:color w:val="000000"/>
@@ -145,8 +146,29 @@
           <w:szCs w:val="32"/>
           <w:lang w:val="uk-UA"/>
         </w:rPr>
-        <w:t>Вебтехнології та вебдизайн</w:t>
-      </w:r>
+        <w:t>Вебтехнології</w:t>
+      </w:r>
+      <w:proofErr w:type="spellEnd"/>
+      <w:r>
+        <w:rPr>
+          <w:color w:val="000000"/>
+          <w:sz w:val="32"/>
+          <w:szCs w:val="32"/>
+          <w:lang w:val="uk-UA"/>
+        </w:rPr>
+        <w:t xml:space="preserve"> та </w:t>
+      </w:r>
+      <w:proofErr w:type="spellStart"/>
+      <w:r>
+        <w:rPr>
+          <w:color w:val="000000"/>
+          <w:sz w:val="32"/>
+          <w:szCs w:val="32"/>
+          <w:lang w:val="uk-UA"/>
+        </w:rPr>
+        <w:t>вебдизайн</w:t>
+      </w:r>
+      <w:proofErr w:type="spellEnd"/>
       <w:r>
         <w:rPr>
           <w:color w:val="000000"/>
@@ -190,7 +212,27 @@
           <w:szCs w:val="28"/>
           <w:lang w:val="uk-UA"/>
         </w:rPr>
-        <w:t>Загальна структура html-документа</w:t>
+        <w:t xml:space="preserve">Загальна структура </w:t>
+      </w:r>
+      <w:proofErr w:type="spellStart"/>
+      <w:r>
+        <w:rPr>
+          <w:rStyle w:val="20"/>
+          <w:caps w:val="0"/>
+          <w:szCs w:val="28"/>
+          <w:lang w:val="uk-UA"/>
+        </w:rPr>
+        <w:t>html</w:t>
+      </w:r>
+      <w:proofErr w:type="spellEnd"/>
+      <w:r>
+        <w:rPr>
+          <w:rStyle w:val="20"/>
+          <w:caps w:val="0"/>
+          <w:szCs w:val="28"/>
+          <w:lang w:val="uk-UA"/>
+        </w:rPr>
+        <w:t>-документа</w:t>
       </w:r>
       <w:r>
         <w:rPr>
@@ -314,11 +356,19 @@
           <w:lang w:val="uk-UA"/>
         </w:rPr>
       </w:pPr>
-      <w:r>
-        <w:rPr>
-          <w:lang w:val="uk-UA"/>
-        </w:rPr>
-        <w:t xml:space="preserve">ст.викл. </w:t>
+      <w:proofErr w:type="spellStart"/>
+      <w:r>
+        <w:rPr>
+          <w:lang w:val="uk-UA"/>
+        </w:rPr>
+        <w:t>ст.викл</w:t>
+      </w:r>
+      <w:proofErr w:type="spellEnd"/>
+      <w:r>
+        <w:rPr>
+          <w:lang w:val="uk-UA"/>
+        </w:rPr>
+        <w:t xml:space="preserve">. </w:t>
       </w:r>
       <w:r>
         <w:rPr>
@@ -436,7 +486,25 @@
           <w:szCs w:val="28"/>
           <w:lang w:val="uk-UA"/>
         </w:rPr>
-        <w:t>Ознайомитись із загальною структурою HTML-документа.  Створити базову web-сторінку згідно з поточним стандартом мови HTML.</w:t>
+        <w:t xml:space="preserve">Ознайомитись із загальною структурою HTML-документа.  Створити базову </w:t>
+      </w:r>
+      <w:proofErr w:type="spellStart"/>
+      <w:r>
+        <w:rPr>
+          <w:color w:val="000000"/>
+          <w:szCs w:val="28"/>
+          <w:lang w:val="uk-UA"/>
+        </w:rPr>
+        <w:t>web</w:t>
+      </w:r>
+      <w:proofErr w:type="spellEnd"/>
+      <w:r>
+        <w:rPr>
+          <w:color w:val="000000"/>
+          <w:szCs w:val="28"/>
+          <w:lang w:val="uk-UA"/>
+        </w:rPr>
+        <w:t>-сторінку згідно з поточним стандартом мови HTML.</w:t>
       </w:r>
     </w:p>
     <w:p>
@@ -485,7 +553,25 @@
           <w:szCs w:val="28"/>
           <w:lang w:val="uk-UA"/>
         </w:rPr>
-        <w:t>.1 Ознайомитися з теоретичними відомостями, необхід ними для виконання роботи. </w:t>
+        <w:t xml:space="preserve">.1 Ознайомитися з теоретичними відомостями, </w:t>
+      </w:r>
+      <w:proofErr w:type="spellStart"/>
+      <w:r>
+        <w:rPr>
+          <w:color w:val="000000"/>
+          <w:szCs w:val="28"/>
+          <w:lang w:val="uk-UA"/>
+        </w:rPr>
+        <w:t>необхід</w:t>
+      </w:r>
+      <w:proofErr w:type="spellEnd"/>
+      <w:r>
+        <w:rPr>
+          <w:color w:val="000000"/>
+          <w:szCs w:val="28"/>
+          <w:lang w:val="uk-UA"/>
+        </w:rPr>
+        <w:t xml:space="preserve"> ними для виконання роботи. </w:t>
       </w:r>
     </w:p>
     <w:p>
@@ -651,7 +737,61 @@
           <w:szCs w:val="28"/>
           <w:lang w:val="uk-UA"/>
         </w:rPr>
-        <w:t>− професійні навички (загальний рівень володіння комп'ю тером, перелік відомих офісних програм та середовищ  розробки та рівень знайомства з ними), знання мов; − контактну інформацію (email, телефон). </w:t>
+        <w:t xml:space="preserve">− професійні навички (загальний рівень володіння </w:t>
+      </w:r>
+      <w:proofErr w:type="spellStart"/>
+      <w:r>
+        <w:rPr>
+          <w:color w:val="000000"/>
+          <w:szCs w:val="28"/>
+          <w:lang w:val="uk-UA"/>
+        </w:rPr>
+        <w:t>комп'ю</w:t>
+      </w:r>
+      <w:proofErr w:type="spellEnd"/>
+      <w:r>
+        <w:rPr>
+          <w:color w:val="000000"/>
+          <w:szCs w:val="28"/>
+          <w:lang w:val="uk-UA"/>
+        </w:rPr>
+        <w:t xml:space="preserve"> </w:t>
+      </w:r>
+      <w:proofErr w:type="spellStart"/>
+      <w:r>
+        <w:rPr>
+          <w:color w:val="000000"/>
+          <w:szCs w:val="28"/>
+          <w:lang w:val="uk-UA"/>
+        </w:rPr>
+        <w:t>тером</w:t>
+      </w:r>
+      <w:proofErr w:type="spellEnd"/>
+      <w:r>
+        <w:rPr>
+          <w:color w:val="000000"/>
+          <w:szCs w:val="28"/>
+          <w:lang w:val="uk-UA"/>
+        </w:rPr>
+        <w:t>, перелік відомих офісних програм та середовищ  розробки та рівень знайомства з ними), знання мов; − контактну інформацію (</w:t>
+      </w:r>
+      <w:proofErr w:type="spellStart"/>
+      <w:r>
+        <w:rPr>
+          <w:color w:val="000000"/>
+          <w:szCs w:val="28"/>
+          <w:lang w:val="uk-UA"/>
+        </w:rPr>
+        <w:t>email</w:t>
+      </w:r>
+      <w:proofErr w:type="spellEnd"/>
+      <w:r>
+        <w:rPr>
+          <w:color w:val="000000"/>
+          <w:szCs w:val="28"/>
+          <w:lang w:val="uk-UA"/>
+        </w:rPr>
+        <w:t>, телефон). </w:t>
       </w:r>
     </w:p>
     <w:p>
@@ -683,7 +823,25 @@
           <w:szCs w:val="28"/>
           <w:lang w:val="uk-UA"/>
         </w:rPr>
-        <w:t>.4 Оформити резюме, використовуючи якомога більше  тегів форматування тексту: &lt;h1&gt;, &lt;h2&gt;, &lt;h3&gt;, &lt;p&gt;, &lt;b&gt;, &lt;u&gt;, &lt;i&gt;,  &lt;ul&gt;, &lt;li&gt; та ін.  </w:t>
+        <w:t>.4 Оформити резюме, використовуючи якомога більше  тегів форматування тексту: &lt;h1&gt;, &lt;h2&gt;, &lt;h3&gt;, &lt;p&gt;, &lt;b&gt;, &lt;u&gt;, &lt;i&gt;,  &lt;</w:t>
+      </w:r>
+      <w:proofErr w:type="spellStart"/>
+      <w:r>
+        <w:rPr>
+          <w:color w:val="000000"/>
+          <w:szCs w:val="28"/>
+          <w:lang w:val="uk-UA"/>
+        </w:rPr>
+        <w:t>ul</w:t>
+      </w:r>
+      <w:proofErr w:type="spellEnd"/>
+      <w:r>
+        <w:rPr>
+          <w:color w:val="000000"/>
+          <w:szCs w:val="28"/>
+          <w:lang w:val="uk-UA"/>
+        </w:rPr>
+        <w:t>&gt;, &lt;li&gt; та ін.  </w:t>
       </w:r>
     </w:p>
     <w:p>
@@ -708,7 +866,25 @@
           <w:szCs w:val="28"/>
           <w:lang w:val="uk-UA"/>
         </w:rPr>
-        <w:t>Резюме має бути добре структурованим, візуально розділе ним на розділи і секції за допомогою заголовків та підзаголовків.  Професійні навички та рівень володіння ПЗ слід оформити у ви гляді нумерованого списку, а дані про освіту – у вигляді маркова ного.  </w:t>
+        <w:t xml:space="preserve">Резюме має бути добре структурованим, візуально розділе ним на розділи і секції за допомогою заголовків та підзаголовків.  Професійні навички та рівень володіння ПЗ слід оформити у ви </w:t>
+      </w:r>
+      <w:proofErr w:type="spellStart"/>
+      <w:r>
+        <w:rPr>
+          <w:color w:val="000000"/>
+          <w:szCs w:val="28"/>
+          <w:lang w:val="uk-UA"/>
+        </w:rPr>
+        <w:t>гляді</w:t>
+      </w:r>
+      <w:proofErr w:type="spellEnd"/>
+      <w:r>
+        <w:rPr>
+          <w:color w:val="000000"/>
+          <w:szCs w:val="28"/>
+          <w:lang w:val="uk-UA"/>
+        </w:rPr>
+        <w:t xml:space="preserve"> нумерованого списку, а дані про освіту – у вигляді маркова ного.  </w:t>
       </w:r>
     </w:p>
     <w:p>
@@ -730,15 +906,43 @@
           <w:lang w:val="uk-UA"/>
         </w:rPr>
         <w:tab/>
-        <w:t>2</w:t>
-      </w:r>
+        <w:t xml:space="preserve">2.5 Перевірити створену сторінку за допомогою </w:t>
+      </w:r>
+      <w:proofErr w:type="spellStart"/>
       <w:r>
         <w:rPr>
           <w:color w:val="000000"/>
           <w:szCs w:val="28"/>
           <w:lang w:val="uk-UA"/>
         </w:rPr>
-        <w:t xml:space="preserve">.5 Перевірити створену сторінку за допомогою online валідатора </w:t>
+        <w:t>online</w:t>
+      </w:r>
+      <w:proofErr w:type="spellEnd"/>
+      <w:r>
+        <w:rPr>
+          <w:color w:val="000000"/>
+          <w:szCs w:val="28"/>
+          <w:lang w:val="uk-UA"/>
+        </w:rPr>
+        <w:t xml:space="preserve"> </w:t>
+      </w:r>
+      <w:proofErr w:type="spellStart"/>
+      <w:r>
+        <w:rPr>
+          <w:color w:val="000000"/>
+          <w:szCs w:val="28"/>
+          <w:lang w:val="uk-UA"/>
+        </w:rPr>
+        <w:t>валідатора</w:t>
+      </w:r>
+      <w:proofErr w:type="spellEnd"/>
+      <w:r>
+        <w:rPr>
+          <w:color w:val="000000"/>
+          <w:szCs w:val="28"/>
+          <w:lang w:val="uk-UA"/>
+        </w:rPr>
+        <w:t xml:space="preserve"> </w:t>
       </w:r>
       <w:r>
         <w:rPr>
@@ -755,7 +959,79 @@
           <w:szCs w:val="28"/>
           <w:lang w:val="uk-UA"/>
         </w:rPr>
-        <w:t>(розділ Validate by Direct Input),  та виправити знайдені помилки, якщо такі є.</w:t>
+        <w:t xml:space="preserve">(розділ </w:t>
+      </w:r>
+      <w:proofErr w:type="spellStart"/>
+      <w:r>
+        <w:rPr>
+          <w:color w:val="000000"/>
+          <w:szCs w:val="28"/>
+          <w:lang w:val="uk-UA"/>
+        </w:rPr>
+        <w:t>Validate</w:t>
+      </w:r>
+      <w:proofErr w:type="spellEnd"/>
+      <w:r>
+        <w:rPr>
+          <w:color w:val="000000"/>
+          <w:szCs w:val="28"/>
+          <w:lang w:val="uk-UA"/>
+        </w:rPr>
+        <w:t xml:space="preserve"> </w:t>
+      </w:r>
+      <w:proofErr w:type="spellStart"/>
+      <w:r>
+        <w:rPr>
+          <w:color w:val="000000"/>
+          <w:szCs w:val="28"/>
+          <w:lang w:val="uk-UA"/>
+        </w:rPr>
+        <w:t>by</w:t>
+      </w:r>
+      <w:proofErr w:type="spellEnd"/>
+      <w:r>
+        <w:rPr>
+          <w:color w:val="000000"/>
+          <w:szCs w:val="28"/>
+          <w:lang w:val="uk-UA"/>
+        </w:rPr>
+        <w:t xml:space="preserve"> </w:t>
+      </w:r>
+      <w:proofErr w:type="spellStart"/>
+      <w:r>
+        <w:rPr>
+          <w:color w:val="000000"/>
+          <w:szCs w:val="28"/>
+          <w:lang w:val="uk-UA"/>
+        </w:rPr>
+        <w:t>Direct</w:t>
+      </w:r>
+      <w:proofErr w:type="spellEnd"/>
+      <w:r>
+        <w:rPr>
+          <w:color w:val="000000"/>
+          <w:szCs w:val="28"/>
+          <w:lang w:val="uk-UA"/>
+        </w:rPr>
+        <w:t xml:space="preserve"> </w:t>
+      </w:r>
+      <w:proofErr w:type="spellStart"/>
+      <w:r>
+        <w:rPr>
+          <w:color w:val="000000"/>
+          <w:szCs w:val="28"/>
+          <w:lang w:val="uk-UA"/>
+        </w:rPr>
+        <w:t>Input</w:t>
+      </w:r>
+      <w:proofErr w:type="spellEnd"/>
+      <w:r>
+        <w:rPr>
+          <w:color w:val="000000"/>
+          <w:szCs w:val="28"/>
+          <w:lang w:val="uk-UA"/>
+        </w:rPr>
+        <w:t>),  та виправити знайдені помилки, якщо такі є.</w:t>
       </w:r>
       <w:r>
         <w:rPr>
@@ -811,7 +1087,23 @@
           <w:szCs w:val="28"/>
           <w:lang w:val="uk-UA"/>
         </w:rPr>
-        <w:t>&lt;!DOCTYPE html&gt;</w:t>
+        <w:t xml:space="preserve">&lt;!DOCTYPE </w:t>
+      </w:r>
+      <w:proofErr w:type="spellStart"/>
+      <w:r>
+        <w:rPr>
+          <w:szCs w:val="28"/>
+          <w:lang w:val="uk-UA"/>
+        </w:rPr>
+        <w:t>html</w:t>
+      </w:r>
+      <w:proofErr w:type="spellEnd"/>
+      <w:r>
+        <w:rPr>
+          <w:szCs w:val="28"/>
+          <w:lang w:val="uk-UA"/>
+        </w:rPr>
+        <w:t>&gt;</w:t>
       </w:r>
     </w:p>
     <w:p>
@@ -828,7 +1120,55 @@
           <w:szCs w:val="28"/>
           <w:lang w:val="uk-UA"/>
         </w:rPr>
-        <w:t>&lt;html lang="en"&gt;</w:t>
+        <w:t>&lt;</w:t>
+      </w:r>
+      <w:proofErr w:type="spellStart"/>
+      <w:r>
+        <w:rPr>
+          <w:szCs w:val="28"/>
+          <w:lang w:val="uk-UA"/>
+        </w:rPr>
+        <w:t>html</w:t>
+      </w:r>
+      <w:proofErr w:type="spellEnd"/>
+      <w:r>
+        <w:rPr>
+          <w:szCs w:val="28"/>
+          <w:lang w:val="uk-UA"/>
+        </w:rPr>
+        <w:t xml:space="preserve"> </w:t>
+      </w:r>
+      <w:proofErr w:type="spellStart"/>
+      <w:r>
+        <w:rPr>
+          <w:szCs w:val="28"/>
+          <w:lang w:val="uk-UA"/>
+        </w:rPr>
+        <w:t>lang</w:t>
+      </w:r>
+      <w:proofErr w:type="spellEnd"/>
+      <w:r>
+        <w:rPr>
+          <w:szCs w:val="28"/>
+          <w:lang w:val="uk-UA"/>
+        </w:rPr>
+        <w:t>="</w:t>
+      </w:r>
+      <w:proofErr w:type="spellStart"/>
+      <w:r>
+        <w:rPr>
+          <w:szCs w:val="28"/>
+          <w:lang w:val="uk-UA"/>
+        </w:rPr>
+        <w:t>en</w:t>
+      </w:r>
+      <w:proofErr w:type="spellEnd"/>
+      <w:r>
+        <w:rPr>
+          <w:szCs w:val="28"/>
+          <w:lang w:val="uk-UA"/>
+        </w:rPr>
+        <w:t>"&gt;</w:t>
       </w:r>
     </w:p>
     <w:p>
@@ -845,7 +1185,23 @@
           <w:szCs w:val="28"/>
           <w:lang w:val="uk-UA"/>
         </w:rPr>
-        <w:t>  &lt;head&gt;</w:t>
+        <w:t>  &lt;</w:t>
+      </w:r>
+      <w:proofErr w:type="spellStart"/>
+      <w:r>
+        <w:rPr>
+          <w:szCs w:val="28"/>
+          <w:lang w:val="uk-UA"/>
+        </w:rPr>
+        <w:t>head</w:t>
+      </w:r>
+      <w:proofErr w:type="spellEnd"/>
+      <w:r>
+        <w:rPr>
+          <w:szCs w:val="28"/>
+          <w:lang w:val="uk-UA"/>
+        </w:rPr>
+        <w:t>&gt;</w:t>
       </w:r>
     </w:p>
     <w:p>
@@ -862,7 +1218,39 @@
           <w:szCs w:val="28"/>
           <w:lang w:val="uk-UA"/>
         </w:rPr>
-        <w:t>    &lt;meta charset="UTF-8" /&gt;</w:t>
+        <w:t>    &lt;</w:t>
+      </w:r>
+      <w:proofErr w:type="spellStart"/>
+      <w:r>
+        <w:rPr>
+          <w:szCs w:val="28"/>
+          <w:lang w:val="uk-UA"/>
+        </w:rPr>
+        <w:t>meta</w:t>
+      </w:r>
+      <w:proofErr w:type="spellEnd"/>
+      <w:r>
+        <w:rPr>
+          <w:szCs w:val="28"/>
+          <w:lang w:val="uk-UA"/>
+        </w:rPr>
+        <w:t xml:space="preserve"> </w:t>
+      </w:r>
+      <w:proofErr w:type="spellStart"/>
+      <w:r>
+        <w:rPr>
+          <w:szCs w:val="28"/>
+          <w:lang w:val="uk-UA"/>
+        </w:rPr>
+        <w:t>charset</w:t>
+      </w:r>
+      <w:proofErr w:type="spellEnd"/>
+      <w:r>
+        <w:rPr>
+          <w:szCs w:val="28"/>
+          <w:lang w:val="uk-UA"/>
+        </w:rPr>
+        <w:t>="UTF-8" /&gt;</w:t>
       </w:r>
     </w:p>
     <w:p>
@@ -879,7 +1267,119 @@
           <w:szCs w:val="28"/>
           <w:lang w:val="uk-UA"/>
         </w:rPr>
-        <w:t>    &lt;meta name="viewport" content="width=device-width, initial-scale=1.0" /&gt;</w:t>
+        <w:t>    &lt;</w:t>
+      </w:r>
+      <w:proofErr w:type="spellStart"/>
+      <w:r>
+        <w:rPr>
+          <w:szCs w:val="28"/>
+          <w:lang w:val="uk-UA"/>
+        </w:rPr>
+        <w:t>meta</w:t>
+      </w:r>
+      <w:proofErr w:type="spellEnd"/>
+      <w:r>
+        <w:rPr>
+          <w:szCs w:val="28"/>
+          <w:lang w:val="uk-UA"/>
+        </w:rPr>
+        <w:t xml:space="preserve"> </w:t>
+      </w:r>
+      <w:proofErr w:type="spellStart"/>
+      <w:r>
+        <w:rPr>
+          <w:szCs w:val="28"/>
+          <w:lang w:val="uk-UA"/>
+        </w:rPr>
+        <w:t>name</w:t>
+      </w:r>
+      <w:proofErr w:type="spellEnd"/>
+      <w:r>
+        <w:rPr>
+          <w:szCs w:val="28"/>
+          <w:lang w:val="uk-UA"/>
+        </w:rPr>
+        <w:t>="</w:t>
+      </w:r>
+      <w:proofErr w:type="spellStart"/>
+      <w:r>
+        <w:rPr>
+          <w:szCs w:val="28"/>
+          <w:lang w:val="uk-UA"/>
+        </w:rPr>
+        <w:t>viewport</w:t>
+      </w:r>
+      <w:proofErr w:type="spellEnd"/>
+      <w:r>
+        <w:rPr>
+          <w:szCs w:val="28"/>
+          <w:lang w:val="uk-UA"/>
+        </w:rPr>
+        <w:t xml:space="preserve">" </w:t>
+      </w:r>
+      <w:proofErr w:type="spellStart"/>
+      <w:r>
+        <w:rPr>
+          <w:szCs w:val="28"/>
+          <w:lang w:val="uk-UA"/>
+        </w:rPr>
+        <w:t>content</w:t>
+      </w:r>
+      <w:proofErr w:type="spellEnd"/>
+      <w:r>
+        <w:rPr>
+          <w:szCs w:val="28"/>
+          <w:lang w:val="uk-UA"/>
+        </w:rPr>
+        <w:t>="</w:t>
+      </w:r>
+      <w:proofErr w:type="spellStart"/>
+      <w:r>
+        <w:rPr>
+          <w:szCs w:val="28"/>
+          <w:lang w:val="uk-UA"/>
+        </w:rPr>
+        <w:t>width</w:t>
+      </w:r>
+      <w:proofErr w:type="spellEnd"/>
+      <w:r>
+        <w:rPr>
+          <w:szCs w:val="28"/>
+          <w:lang w:val="uk-UA"/>
+        </w:rPr>
+        <w:t>=</w:t>
+      </w:r>
+      <w:proofErr w:type="spellStart"/>
+      <w:r>
+        <w:rPr>
+          <w:szCs w:val="28"/>
+          <w:lang w:val="uk-UA"/>
+        </w:rPr>
+        <w:t>device-width</w:t>
+      </w:r>
+      <w:proofErr w:type="spellEnd"/>
+      <w:r>
+        <w:rPr>
+          <w:szCs w:val="28"/>
+          <w:lang w:val="uk-UA"/>
+        </w:rPr>
+        <w:t xml:space="preserve">, </w:t>
+      </w:r>
+      <w:proofErr w:type="spellStart"/>
+      <w:r>
+        <w:rPr>
+          <w:szCs w:val="28"/>
+          <w:lang w:val="uk-UA"/>
+        </w:rPr>
+        <w:t>initial-scale</w:t>
+      </w:r>
+      <w:proofErr w:type="spellEnd"/>
+      <w:r>
+        <w:rPr>
+          <w:szCs w:val="28"/>
+          <w:lang w:val="uk-UA"/>
+        </w:rPr>
+        <w:t>=1.0" /&gt;</w:t>
       </w:r>
     </w:p>
     <w:p>
@@ -896,7 +1396,39 @@
           <w:szCs w:val="28"/>
           <w:lang w:val="uk-UA"/>
         </w:rPr>
-        <w:t>    &lt;title&gt;Резюме&lt;/title&gt;</w:t>
+        <w:t>    &lt;</w:t>
+      </w:r>
+      <w:proofErr w:type="spellStart"/>
+      <w:r>
+        <w:rPr>
+          <w:szCs w:val="28"/>
+          <w:lang w:val="uk-UA"/>
+        </w:rPr>
+        <w:t>title</w:t>
+      </w:r>
+      <w:proofErr w:type="spellEnd"/>
+      <w:r>
+        <w:rPr>
+          <w:szCs w:val="28"/>
+          <w:lang w:val="uk-UA"/>
+        </w:rPr>
+        <w:t>&gt;Резюме&lt;/</w:t>
+      </w:r>
+      <w:proofErr w:type="spellStart"/>
+      <w:r>
+        <w:rPr>
+          <w:szCs w:val="28"/>
+          <w:lang w:val="uk-UA"/>
+        </w:rPr>
+        <w:t>title</w:t>
+      </w:r>
+      <w:proofErr w:type="spellEnd"/>
+      <w:r>
+        <w:rPr>
+          <w:szCs w:val="28"/>
+          <w:lang w:val="uk-UA"/>
+        </w:rPr>
+        <w:t>&gt;</w:t>
       </w:r>
     </w:p>
     <w:p>
@@ -913,7 +1445,23 @@
           <w:szCs w:val="28"/>
           <w:lang w:val="uk-UA"/>
         </w:rPr>
-        <w:t>  &lt;/head&gt;</w:t>
+        <w:t>  &lt;/</w:t>
+      </w:r>
+      <w:proofErr w:type="spellStart"/>
+      <w:r>
+        <w:rPr>
+          <w:szCs w:val="28"/>
+          <w:lang w:val="uk-UA"/>
+        </w:rPr>
+        <w:t>head</w:t>
+      </w:r>
+      <w:proofErr w:type="spellEnd"/>
+      <w:r>
+        <w:rPr>
+          <w:szCs w:val="28"/>
+          <w:lang w:val="uk-UA"/>
+        </w:rPr>
+        <w:t>&gt;</w:t>
       </w:r>
     </w:p>
     <w:p>
@@ -930,7 +1478,23 @@
           <w:szCs w:val="28"/>
           <w:lang w:val="uk-UA"/>
         </w:rPr>
-        <w:t>  &lt;body&gt;</w:t>
+        <w:t>  &lt;</w:t>
+      </w:r>
+      <w:proofErr w:type="spellStart"/>
+      <w:r>
+        <w:rPr>
+          <w:szCs w:val="28"/>
+          <w:lang w:val="uk-UA"/>
+        </w:rPr>
+        <w:t>body</w:t>
+      </w:r>
+      <w:proofErr w:type="spellEnd"/>
+      <w:r>
+        <w:rPr>
+          <w:szCs w:val="28"/>
+          <w:lang w:val="uk-UA"/>
+        </w:rPr>
+        <w:t>&gt;</w:t>
       </w:r>
     </w:p>
     <w:p>
@@ -964,7 +1528,23 @@
           <w:szCs w:val="28"/>
           <w:lang w:val="uk-UA"/>
         </w:rPr>
-        <w:t>      &lt;h1&gt;Сторінка Бедських Артема Віталійовича&lt;/h1&gt;</w:t>
+        <w:t xml:space="preserve">      &lt;h1&gt;Сторінка </w:t>
+      </w:r>
+      <w:proofErr w:type="spellStart"/>
+      <w:r>
+        <w:rPr>
+          <w:szCs w:val="28"/>
+          <w:lang w:val="uk-UA"/>
+        </w:rPr>
+        <w:t>Бедських</w:t>
+      </w:r>
+      <w:proofErr w:type="spellEnd"/>
+      <w:r>
+        <w:rPr>
+          <w:szCs w:val="28"/>
+          <w:lang w:val="uk-UA"/>
+        </w:rPr>
+        <w:t xml:space="preserve"> Артема Віталійовича&lt;/h1&gt;</w:t>
       </w:r>
     </w:p>
     <w:p>
@@ -1100,7 +1680,23 @@
           <w:szCs w:val="28"/>
           <w:lang w:val="uk-UA"/>
         </w:rPr>
-        <w:t>      &lt;hr /&gt;</w:t>
+        <w:t>      &lt;</w:t>
+      </w:r>
+      <w:proofErr w:type="spellStart"/>
+      <w:r>
+        <w:rPr>
+          <w:szCs w:val="28"/>
+          <w:lang w:val="uk-UA"/>
+        </w:rPr>
+        <w:t>hr</w:t>
+      </w:r>
+      <w:proofErr w:type="spellEnd"/>
+      <w:r>
+        <w:rPr>
+          <w:szCs w:val="28"/>
+          <w:lang w:val="uk-UA"/>
+        </w:rPr>
+        <w:t xml:space="preserve"> /&gt;</w:t>
       </w:r>
     </w:p>
     <w:p>
@@ -1117,7 +1713,23 @@
           <w:szCs w:val="28"/>
           <w:lang w:val="uk-UA"/>
         </w:rPr>
-        <w:t>      &lt;br /&gt;</w:t>
+        <w:t>      &lt;</w:t>
+      </w:r>
+      <w:proofErr w:type="spellStart"/>
+      <w:r>
+        <w:rPr>
+          <w:szCs w:val="28"/>
+          <w:lang w:val="uk-UA"/>
+        </w:rPr>
+        <w:t>br</w:t>
+      </w:r>
+      <w:proofErr w:type="spellEnd"/>
+      <w:r>
+        <w:rPr>
+          <w:szCs w:val="28"/>
+          <w:lang w:val="uk-UA"/>
+        </w:rPr>
+        <w:t xml:space="preserve"> /&gt;</w:t>
       </w:r>
     </w:p>
     <w:p>
@@ -1185,7 +1797,23 @@
           <w:szCs w:val="28"/>
           <w:lang w:val="uk-UA"/>
         </w:rPr>
-        <w:t>      &lt;ul&gt;</w:t>
+        <w:t>      &lt;</w:t>
+      </w:r>
+      <w:proofErr w:type="spellStart"/>
+      <w:r>
+        <w:rPr>
+          <w:szCs w:val="28"/>
+          <w:lang w:val="uk-UA"/>
+        </w:rPr>
+        <w:t>ul</w:t>
+      </w:r>
+      <w:proofErr w:type="spellEnd"/>
+      <w:r>
+        <w:rPr>
+          <w:szCs w:val="28"/>
+          <w:lang w:val="uk-UA"/>
+        </w:rPr>
+        <w:t>&gt;</w:t>
       </w:r>
     </w:p>
     <w:p>
@@ -1355,7 +1983,23 @@
           <w:szCs w:val="28"/>
           <w:lang w:val="uk-UA"/>
         </w:rPr>
-        <w:t>      &lt;/ul&gt;</w:t>
+        <w:t>      &lt;/</w:t>
+      </w:r>
+      <w:proofErr w:type="spellStart"/>
+      <w:r>
+        <w:rPr>
+          <w:szCs w:val="28"/>
+          <w:lang w:val="uk-UA"/>
+        </w:rPr>
+        <w:t>ul</w:t>
+      </w:r>
+      <w:proofErr w:type="spellEnd"/>
+      <w:r>
+        <w:rPr>
+          <w:szCs w:val="28"/>
+          <w:lang w:val="uk-UA"/>
+        </w:rPr>
+        <w:t>&gt;</w:t>
       </w:r>
     </w:p>
     <w:p>
@@ -1423,7 +2067,23 @@
           <w:szCs w:val="28"/>
           <w:lang w:val="uk-UA"/>
         </w:rPr>
-        <w:t>      &lt;ul&gt;</w:t>
+        <w:t>      &lt;</w:t>
+      </w:r>
+      <w:proofErr w:type="spellStart"/>
+      <w:r>
+        <w:rPr>
+          <w:szCs w:val="28"/>
+          <w:lang w:val="uk-UA"/>
+        </w:rPr>
+        <w:t>ul</w:t>
+      </w:r>
+      <w:proofErr w:type="spellEnd"/>
+      <w:r>
+        <w:rPr>
+          <w:szCs w:val="28"/>
+          <w:lang w:val="uk-UA"/>
+        </w:rPr>
+        <w:t>&gt;</w:t>
       </w:r>
     </w:p>
     <w:p>
@@ -1440,7 +2100,39 @@
           <w:szCs w:val="28"/>
           <w:lang w:val="uk-UA"/>
         </w:rPr>
-        <w:t>        &lt;li&gt;Офіціант у закладі "Burger Zone" - 1 місяць&lt;/li&gt;</w:t>
+        <w:t>        &lt;li&gt;Офіціант у закладі "</w:t>
+      </w:r>
+      <w:proofErr w:type="spellStart"/>
+      <w:r>
+        <w:rPr>
+          <w:szCs w:val="28"/>
+          <w:lang w:val="uk-UA"/>
+        </w:rPr>
+        <w:t>Burger</w:t>
+      </w:r>
+      <w:proofErr w:type="spellEnd"/>
+      <w:r>
+        <w:rPr>
+          <w:szCs w:val="28"/>
+          <w:lang w:val="uk-UA"/>
+        </w:rPr>
+        <w:t xml:space="preserve"> </w:t>
+      </w:r>
+      <w:proofErr w:type="spellStart"/>
+      <w:r>
+        <w:rPr>
+          <w:szCs w:val="28"/>
+          <w:lang w:val="uk-UA"/>
+        </w:rPr>
+        <w:t>Zone</w:t>
+      </w:r>
+      <w:proofErr w:type="spellEnd"/>
+      <w:r>
+        <w:rPr>
+          <w:szCs w:val="28"/>
+          <w:lang w:val="uk-UA"/>
+        </w:rPr>
+        <w:t>" - 1 місяць&lt;/li&gt;</w:t>
       </w:r>
     </w:p>
     <w:p>
@@ -1457,7 +2149,23 @@
           <w:szCs w:val="28"/>
           <w:lang w:val="uk-UA"/>
         </w:rPr>
-        <w:t>        &lt;li&gt;Енергоальянс: Кабельний завод - 3 місяці&lt;/li&gt;</w:t>
+        <w:t>        &lt;li&gt;</w:t>
+      </w:r>
+      <w:proofErr w:type="spellStart"/>
+      <w:r>
+        <w:rPr>
+          <w:szCs w:val="28"/>
+          <w:lang w:val="uk-UA"/>
+        </w:rPr>
+        <w:t>Енергоальянс</w:t>
+      </w:r>
+      <w:proofErr w:type="spellEnd"/>
+      <w:r>
+        <w:rPr>
+          <w:szCs w:val="28"/>
+          <w:lang w:val="uk-UA"/>
+        </w:rPr>
+        <w:t>: Кабельний завод - 3 місяці&lt;/li&gt;</w:t>
       </w:r>
     </w:p>
     <w:p>
@@ -1474,7 +2182,23 @@
           <w:szCs w:val="28"/>
           <w:lang w:val="uk-UA"/>
         </w:rPr>
-        <w:t>      &lt;/ul&gt;</w:t>
+        <w:t>      &lt;/</w:t>
+      </w:r>
+      <w:proofErr w:type="spellStart"/>
+      <w:r>
+        <w:rPr>
+          <w:szCs w:val="28"/>
+          <w:lang w:val="uk-UA"/>
+        </w:rPr>
+        <w:t>ul</w:t>
+      </w:r>
+      <w:proofErr w:type="spellEnd"/>
+      <w:r>
+        <w:rPr>
+          <w:szCs w:val="28"/>
+          <w:lang w:val="uk-UA"/>
+        </w:rPr>
+        <w:t>&gt;</w:t>
       </w:r>
     </w:p>
     <w:p>
@@ -1543,7 +2267,23 @@
           <w:szCs w:val="28"/>
           <w:lang w:val="uk-UA"/>
         </w:rPr>
-        <w:t>      &lt;ol&gt;</w:t>
+        <w:t>      &lt;</w:t>
+      </w:r>
+      <w:proofErr w:type="spellStart"/>
+      <w:r>
+        <w:rPr>
+          <w:szCs w:val="28"/>
+          <w:lang w:val="uk-UA"/>
+        </w:rPr>
+        <w:t>ol</w:t>
+      </w:r>
+      <w:proofErr w:type="spellEnd"/>
+      <w:r>
+        <w:rPr>
+          <w:szCs w:val="28"/>
+          <w:lang w:val="uk-UA"/>
+        </w:rPr>
+        <w:t>&gt;</w:t>
       </w:r>
     </w:p>
     <w:p>
@@ -1560,7 +2300,23 @@
           <w:szCs w:val="28"/>
           <w:lang w:val="uk-UA"/>
         </w:rPr>
-        <w:t>        &lt;li&gt;JavaScript&lt;/li&gt;</w:t>
+        <w:t>        &lt;li&gt;</w:t>
+      </w:r>
+      <w:proofErr w:type="spellStart"/>
+      <w:r>
+        <w:rPr>
+          <w:szCs w:val="28"/>
+          <w:lang w:val="uk-UA"/>
+        </w:rPr>
+        <w:t>JavaScript</w:t>
+      </w:r>
+      <w:proofErr w:type="spellEnd"/>
+      <w:r>
+        <w:rPr>
+          <w:szCs w:val="28"/>
+          <w:lang w:val="uk-UA"/>
+        </w:rPr>
+        <w:t>&lt;/li&gt;</w:t>
       </w:r>
     </w:p>
     <w:p>
@@ -1577,7 +2333,23 @@
           <w:szCs w:val="28"/>
           <w:lang w:val="uk-UA"/>
         </w:rPr>
-        <w:t>        &lt;li&gt;Vue&lt;/li&gt;</w:t>
+        <w:t>        &lt;li&gt;</w:t>
+      </w:r>
+      <w:proofErr w:type="spellStart"/>
+      <w:r>
+        <w:rPr>
+          <w:szCs w:val="28"/>
+          <w:lang w:val="uk-UA"/>
+        </w:rPr>
+        <w:t>Vue</w:t>
+      </w:r>
+      <w:proofErr w:type="spellEnd"/>
+      <w:r>
+        <w:rPr>
+          <w:szCs w:val="28"/>
+          <w:lang w:val="uk-UA"/>
+        </w:rPr>
+        <w:t>&lt;/li&gt;</w:t>
       </w:r>
     </w:p>
     <w:p>
@@ -1594,7 +2366,23 @@
           <w:szCs w:val="28"/>
           <w:lang w:val="uk-UA"/>
         </w:rPr>
-        <w:t>        &lt;li&gt;Node&lt;/li&gt;</w:t>
+        <w:t>        &lt;li&gt;</w:t>
+      </w:r>
+      <w:proofErr w:type="spellStart"/>
+      <w:r>
+        <w:rPr>
+          <w:szCs w:val="28"/>
+          <w:lang w:val="uk-UA"/>
+        </w:rPr>
+        <w:t>Node</w:t>
+      </w:r>
+      <w:proofErr w:type="spellEnd"/>
+      <w:r>
+        <w:rPr>
+          <w:szCs w:val="28"/>
+          <w:lang w:val="uk-UA"/>
+        </w:rPr>
+        <w:t>&lt;/li&gt;</w:t>
       </w:r>
     </w:p>
     <w:p>
@@ -1628,7 +2416,23 @@
           <w:szCs w:val="28"/>
           <w:lang w:val="uk-UA"/>
         </w:rPr>
-        <w:t>        &lt;li&gt;MongoDB&lt;/li&gt;</w:t>
+        <w:t>        &lt;li&gt;</w:t>
+      </w:r>
+      <w:proofErr w:type="spellStart"/>
+      <w:r>
+        <w:rPr>
+          <w:szCs w:val="28"/>
+          <w:lang w:val="uk-UA"/>
+        </w:rPr>
+        <w:t>MongoDB</w:t>
+      </w:r>
+      <w:proofErr w:type="spellEnd"/>
+      <w:r>
+        <w:rPr>
+          <w:szCs w:val="28"/>
+          <w:lang w:val="uk-UA"/>
+        </w:rPr>
+        <w:t>&lt;/li&gt;</w:t>
       </w:r>
     </w:p>
     <w:p>
@@ -1645,7 +2449,23 @@
           <w:szCs w:val="28"/>
           <w:lang w:val="uk-UA"/>
         </w:rPr>
-        <w:t>      &lt;/ol&gt;</w:t>
+        <w:t>      &lt;/</w:t>
+      </w:r>
+      <w:proofErr w:type="spellStart"/>
+      <w:r>
+        <w:rPr>
+          <w:szCs w:val="28"/>
+          <w:lang w:val="uk-UA"/>
+        </w:rPr>
+        <w:t>ol</w:t>
+      </w:r>
+      <w:proofErr w:type="spellEnd"/>
+      <w:r>
+        <w:rPr>
+          <w:szCs w:val="28"/>
+          <w:lang w:val="uk-UA"/>
+        </w:rPr>
+        <w:t>&gt;</w:t>
       </w:r>
     </w:p>
     <w:p>
@@ -1713,7 +2533,23 @@
           <w:szCs w:val="28"/>
           <w:lang w:val="uk-UA"/>
         </w:rPr>
-        <w:t>      &lt;ul&gt;</w:t>
+        <w:t>      &lt;</w:t>
+      </w:r>
+      <w:proofErr w:type="spellStart"/>
+      <w:r>
+        <w:rPr>
+          <w:szCs w:val="28"/>
+          <w:lang w:val="uk-UA"/>
+        </w:rPr>
+        <w:t>ul</w:t>
+      </w:r>
+      <w:proofErr w:type="spellEnd"/>
+      <w:r>
+        <w:rPr>
+          <w:szCs w:val="28"/>
+          <w:lang w:val="uk-UA"/>
+        </w:rPr>
+        <w:t>&gt;</w:t>
       </w:r>
     </w:p>
     <w:p>
@@ -1781,7 +2617,23 @@
           <w:szCs w:val="28"/>
           <w:lang w:val="uk-UA"/>
         </w:rPr>
-        <w:t>      &lt;/ul&gt;</w:t>
+        <w:t>      &lt;/</w:t>
+      </w:r>
+      <w:proofErr w:type="spellStart"/>
+      <w:r>
+        <w:rPr>
+          <w:szCs w:val="28"/>
+          <w:lang w:val="uk-UA"/>
+        </w:rPr>
+        <w:t>ul</w:t>
+      </w:r>
+      <w:proofErr w:type="spellEnd"/>
+      <w:r>
+        <w:rPr>
+          <w:szCs w:val="28"/>
+          <w:lang w:val="uk-UA"/>
+        </w:rPr>
+        <w:t>&gt;</w:t>
       </w:r>
     </w:p>
     <w:p>
@@ -1798,7 +2650,23 @@
           <w:szCs w:val="28"/>
           <w:lang w:val="uk-UA"/>
         </w:rPr>
-        <w:t>      &lt;hr /&gt;</w:t>
+        <w:t>      &lt;</w:t>
+      </w:r>
+      <w:proofErr w:type="spellStart"/>
+      <w:r>
+        <w:rPr>
+          <w:szCs w:val="28"/>
+          <w:lang w:val="uk-UA"/>
+        </w:rPr>
+        <w:t>hr</w:t>
+      </w:r>
+      <w:proofErr w:type="spellEnd"/>
+      <w:r>
+        <w:rPr>
+          <w:szCs w:val="28"/>
+          <w:lang w:val="uk-UA"/>
+        </w:rPr>
+        <w:t xml:space="preserve"> /&gt;</w:t>
       </w:r>
     </w:p>
     <w:p>
@@ -1815,7 +2683,23 @@
           <w:szCs w:val="28"/>
           <w:lang w:val="uk-UA"/>
         </w:rPr>
-        <w:t>      &lt;br /&gt;</w:t>
+        <w:t>      &lt;</w:t>
+      </w:r>
+      <w:proofErr w:type="spellStart"/>
+      <w:r>
+        <w:rPr>
+          <w:szCs w:val="28"/>
+          <w:lang w:val="uk-UA"/>
+        </w:rPr>
+        <w:t>br</w:t>
+      </w:r>
+      <w:proofErr w:type="spellEnd"/>
+      <w:r>
+        <w:rPr>
+          <w:szCs w:val="28"/>
+          <w:lang w:val="uk-UA"/>
+        </w:rPr>
+        <w:t xml:space="preserve"> /&gt;</w:t>
       </w:r>
     </w:p>
     <w:p>
@@ -1883,7 +2767,23 @@
           <w:szCs w:val="28"/>
           <w:lang w:val="uk-UA"/>
         </w:rPr>
-        <w:t>      &lt;p&gt;&lt;b&gt;email&lt;/b&gt; - prosto.artem158@gmail.com&lt;/p&gt;</w:t>
+        <w:t>      &lt;p&gt;&lt;b&gt;</w:t>
+      </w:r>
+      <w:proofErr w:type="spellStart"/>
+      <w:r>
+        <w:rPr>
+          <w:szCs w:val="28"/>
+          <w:lang w:val="uk-UA"/>
+        </w:rPr>
+        <w:t>email</w:t>
+      </w:r>
+      <w:proofErr w:type="spellEnd"/>
+      <w:r>
+        <w:rPr>
+          <w:szCs w:val="28"/>
+          <w:lang w:val="uk-UA"/>
+        </w:rPr>
+        <w:t>&lt;/b&gt; - prosto.artem158@gmail.com&lt;/p&gt;</w:t>
       </w:r>
     </w:p>
     <w:p>
@@ -1934,7 +2834,23 @@
           <w:szCs w:val="28"/>
           <w:lang w:val="uk-UA"/>
         </w:rPr>
-        <w:t>  &lt;/body&gt;</w:t>
+        <w:t>  &lt;/</w:t>
+      </w:r>
+      <w:proofErr w:type="spellStart"/>
+      <w:r>
+        <w:rPr>
+          <w:szCs w:val="28"/>
+          <w:lang w:val="uk-UA"/>
+        </w:rPr>
+        <w:t>body</w:t>
+      </w:r>
+      <w:proofErr w:type="spellEnd"/>
+      <w:r>
+        <w:rPr>
+          <w:szCs w:val="28"/>
+          <w:lang w:val="uk-UA"/>
+        </w:rPr>
+        <w:t>&gt;</w:t>
       </w:r>
     </w:p>
     <w:p>
@@ -1951,7 +2867,23 @@
           <w:szCs w:val="28"/>
           <w:lang w:val="uk-UA"/>
         </w:rPr>
-        <w:t>&lt;/html&gt;</w:t>
+        <w:t>&lt;/</w:t>
+      </w:r>
+      <w:proofErr w:type="spellStart"/>
+      <w:r>
+        <w:rPr>
+          <w:szCs w:val="28"/>
+          <w:lang w:val="uk-UA"/>
+        </w:rPr>
+        <w:t>html</w:t>
+      </w:r>
+      <w:proofErr w:type="spellEnd"/>
+      <w:r>
+        <w:rPr>
+          <w:szCs w:val="28"/>
+          <w:lang w:val="uk-UA"/>
+        </w:rPr>
+        <w:t>&gt;</w:t>
       </w:r>
     </w:p>
     <w:p>
@@ -1973,6 +2905,7 @@
       </w:pPr>
       <w:r>
         <w:rPr>
+          <w:noProof/>
           <w:lang w:val="uk-UA" w:eastAsia="uk-UA"/>
         </w:rPr>
         <w:lastRenderedPageBreak/>
@@ -2034,6 +2967,7 @@
       </w:r>
       <w:r>
         <w:rPr>
+          <w:noProof/>
           <w:lang w:val="uk-UA" w:eastAsia="uk-UA"/>
         </w:rPr>
         <w:drawing>
@@ -2130,41 +3064,36 @@
       <w:pPr>
         <w:ind w:firstLine="709"/>
         <w:rPr>
-          <w:szCs w:val="28"/>
-          <w:lang w:val="uk-UA"/>
-        </w:rPr>
-      </w:pPr>
-      <w:r>
-        <w:rPr>
           <w:color w:val="000000"/>
           <w:szCs w:val="28"/>
           <w:lang w:val="uk-UA"/>
         </w:rPr>
-        <w:t>Ознайоми</w:t>
-      </w:r>
+      </w:pPr>
       <w:r>
         <w:rPr>
           <w:color w:val="000000"/>
           <w:szCs w:val="28"/>
           <w:lang w:val="uk-UA"/>
         </w:rPr>
-        <w:t>вся</w:t>
-      </w:r>
+        <w:t xml:space="preserve">Ознайомився із загальною структурою HTML-документа.  Створив базову </w:t>
+      </w:r>
+      <w:proofErr w:type="spellStart"/>
       <w:r>
         <w:rPr>
           <w:color w:val="000000"/>
           <w:szCs w:val="28"/>
           <w:lang w:val="uk-UA"/>
         </w:rPr>
-        <w:t xml:space="preserve"> із загальною структурою HTML-документа.  Створи</w:t>
-      </w:r>
+        <w:t>web</w:t>
+      </w:r>
+      <w:proofErr w:type="spellEnd"/>
       <w:r>
         <w:rPr>
           <w:color w:val="000000"/>
           <w:szCs w:val="28"/>
           <w:lang w:val="uk-UA"/>
         </w:rPr>
-        <w:t xml:space="preserve">в </w:t>
+        <w:t>-сторінку згідно з поточним стандартом мови HTML.</w:t>
       </w:r>
       <w:r>
         <w:rPr>
@@ -2172,14 +3101,507 @@
           <w:szCs w:val="28"/>
           <w:lang w:val="uk-UA"/>
         </w:rPr>
-        <w:t>базову web-сторінку згідно з поточним стандартом мови HTML.</w:t>
+        <w:br w:type="page"/>
       </w:r>
     </w:p>
     <w:p>
       <w:pPr>
         <w:ind w:firstLine="709"/>
         <w:rPr>
-          <w:color w:val="FFFFFF" w:themeColor="background1"/>
+          <w:szCs w:val="28"/>
+          <w:lang w:val="uk-UA"/>
+        </w:rPr>
+      </w:pPr>
+    </w:p>
+    <w:p>
+      <w:pPr>
+        <w:pStyle w:val="1"/>
+        <w:spacing w:before="0" w:after="0"/>
+        <w:ind w:firstLine="709"/>
+        <w:rPr>
+          <w:rFonts w:eastAsia="Calibri"/>
+          <w:lang w:val="uk-UA"/>
+        </w:rPr>
+      </w:pPr>
+      <w:r>
+        <w:rPr>
+          <w:rFonts w:eastAsia="Calibri"/>
+          <w:lang w:val="uk-UA"/>
+        </w:rPr>
+        <w:t>Контрольні запитання:</w:t>
+      </w:r>
+    </w:p>
+    <w:p>
+      <w:pPr>
+        <w:ind w:left="709" w:firstLine="0"/>
+        <w:rPr>
+          <w:lang w:val="uk-UA"/>
+        </w:rPr>
+      </w:pPr>
+      <w:r>
+        <w:br/>
+      </w:r>
+      <w:r>
+        <w:rPr>
+          <w:lang w:val="uk-UA"/>
+        </w:rPr>
+        <w:t>1. Як працює «</w:t>
+      </w:r>
+      <w:proofErr w:type="spellStart"/>
+      <w:r>
+        <w:rPr>
+          <w:lang w:val="uk-UA"/>
+        </w:rPr>
+        <w:t>content”width</w:t>
+      </w:r>
+      <w:proofErr w:type="spellEnd"/>
+      <w:r>
+        <w:rPr>
+          <w:lang w:val="uk-UA"/>
+        </w:rPr>
+        <w:t>=</w:t>
+      </w:r>
+      <w:proofErr w:type="spellStart"/>
+      <w:r>
+        <w:rPr>
+          <w:lang w:val="uk-UA"/>
+        </w:rPr>
+        <w:t>device-width</w:t>
+      </w:r>
+      <w:proofErr w:type="spellEnd"/>
+      <w:r>
+        <w:rPr>
+          <w:lang w:val="uk-UA"/>
+        </w:rPr>
+        <w:t xml:space="preserve">, </w:t>
+      </w:r>
+      <w:proofErr w:type="spellStart"/>
+      <w:r>
+        <w:rPr>
+          <w:lang w:val="uk-UA"/>
+        </w:rPr>
+        <w:t>initial-scale</w:t>
+      </w:r>
+      <w:proofErr w:type="spellEnd"/>
+      <w:r>
+        <w:rPr>
+          <w:lang w:val="uk-UA"/>
+        </w:rPr>
+        <w:t>=1.0”»? Як це пов’язано з</w:t>
+      </w:r>
+    </w:p>
+    <w:p>
+      <w:pPr>
+        <w:ind w:firstLine="709"/>
+        <w:rPr>
+          <w:lang w:val="uk-UA"/>
+        </w:rPr>
+      </w:pPr>
+      <w:r>
+        <w:rPr>
+          <w:lang w:val="uk-UA"/>
+        </w:rPr>
+        <w:t>адаптивністю дизайну.</w:t>
+      </w:r>
+    </w:p>
+    <w:p>
+      <w:pPr>
+        <w:ind w:firstLine="709"/>
+        <w:rPr>
+          <w:lang w:val="uk-UA"/>
+        </w:rPr>
+      </w:pPr>
+      <w:r>
+        <w:rPr>
+          <w:lang w:val="uk-UA"/>
+        </w:rPr>
+        <w:t>2. Чому деякі елементи мають кінцевий тег, а деякі – ні?</w:t>
+      </w:r>
+    </w:p>
+    <w:p>
+      <w:pPr>
+        <w:ind w:firstLine="709"/>
+        <w:rPr>
+          <w:lang w:val="uk-UA"/>
+        </w:rPr>
+      </w:pPr>
+      <w:r>
+        <w:rPr>
+          <w:lang w:val="uk-UA"/>
+        </w:rPr>
+        <w:t>3. Що робить «</w:t>
+      </w:r>
+      <w:proofErr w:type="spellStart"/>
+      <w:r>
+        <w:rPr>
+          <w:lang w:val="uk-UA"/>
+        </w:rPr>
+        <w:t>doctype</w:t>
+      </w:r>
+      <w:proofErr w:type="spellEnd"/>
+      <w:r>
+        <w:rPr>
+          <w:lang w:val="uk-UA"/>
+        </w:rPr>
+        <w:t>»?</w:t>
+      </w:r>
+    </w:p>
+    <w:p>
+      <w:pPr>
+        <w:ind w:firstLine="709"/>
+        <w:rPr>
+          <w:lang w:val="uk-UA"/>
+        </w:rPr>
+      </w:pPr>
+    </w:p>
+    <w:p>
+      <w:pPr>
+        <w:ind w:firstLine="709"/>
+        <w:rPr>
+          <w:b/>
+          <w:bCs/>
+          <w:lang w:val="uk-UA"/>
+        </w:rPr>
+      </w:pPr>
+      <w:r>
+        <w:rPr>
+          <w:b/>
+          <w:bCs/>
+          <w:lang w:val="uk-UA"/>
+        </w:rPr>
+        <w:t>Відповіді:</w:t>
+      </w:r>
+    </w:p>
+    <w:p>
+      <w:pPr>
+        <w:ind w:firstLine="709"/>
+        <w:rPr>
+          <w:lang w:val="uk-UA"/>
+        </w:rPr>
+      </w:pPr>
+      <w:r>
+        <w:rPr>
+          <w:lang w:val="uk-UA"/>
+        </w:rPr>
+        <w:t xml:space="preserve">1. </w:t>
+      </w:r>
+      <w:r>
+        <w:rPr>
+          <w:lang w:val="uk-UA"/>
+        </w:rPr>
+        <w:t>«content="</w:t>
+      </w:r>
+      <w:proofErr w:type="spellStart"/>
+      <w:r>
+        <w:rPr>
+          <w:lang w:val="uk-UA"/>
+        </w:rPr>
+        <w:t>width</w:t>
+      </w:r>
+      <w:proofErr w:type="spellEnd"/>
+      <w:r>
+        <w:rPr>
+          <w:lang w:val="uk-UA"/>
+        </w:rPr>
+        <w:t>=</w:t>
+      </w:r>
+      <w:proofErr w:type="spellStart"/>
+      <w:r>
+        <w:rPr>
+          <w:lang w:val="uk-UA"/>
+        </w:rPr>
+        <w:t>device-width</w:t>
+      </w:r>
+      <w:proofErr w:type="spellEnd"/>
+      <w:r>
+        <w:rPr>
+          <w:lang w:val="uk-UA"/>
+        </w:rPr>
+        <w:t xml:space="preserve">, </w:t>
+      </w:r>
+      <w:proofErr w:type="spellStart"/>
+      <w:r>
+        <w:rPr>
+          <w:lang w:val="uk-UA"/>
+        </w:rPr>
+        <w:t>initial-scale</w:t>
+      </w:r>
+      <w:proofErr w:type="spellEnd"/>
+      <w:r>
+        <w:rPr>
+          <w:lang w:val="uk-UA"/>
+        </w:rPr>
+        <w:t xml:space="preserve">=1.0"» у </w:t>
+      </w:r>
+      <w:proofErr w:type="spellStart"/>
+      <w:r>
+        <w:rPr>
+          <w:lang w:val="uk-UA"/>
+        </w:rPr>
+        <w:t>метатегу</w:t>
+      </w:r>
+      <w:proofErr w:type="spellEnd"/>
+      <w:r>
+        <w:rPr>
+          <w:lang w:val="uk-UA"/>
+        </w:rPr>
+        <w:t xml:space="preserve"> &lt;</w:t>
+      </w:r>
+      <w:proofErr w:type="spellStart"/>
+      <w:r>
+        <w:rPr>
+          <w:lang w:val="uk-UA"/>
+        </w:rPr>
+        <w:t>meta</w:t>
+      </w:r>
+      <w:proofErr w:type="spellEnd"/>
+      <w:r>
+        <w:rPr>
+          <w:lang w:val="uk-UA"/>
+        </w:rPr>
+        <w:t xml:space="preserve">&gt; в HTML використовується для налаштування відображення веб-сторінки на мобільних пристроях. </w:t>
+      </w:r>
+      <w:proofErr w:type="spellStart"/>
+      <w:r>
+        <w:rPr>
+          <w:lang w:val="uk-UA"/>
+        </w:rPr>
+        <w:t>width</w:t>
+      </w:r>
+      <w:proofErr w:type="spellEnd"/>
+      <w:r>
+        <w:rPr>
+          <w:lang w:val="uk-UA"/>
+        </w:rPr>
+        <w:t>=</w:t>
+      </w:r>
+      <w:proofErr w:type="spellStart"/>
+      <w:r>
+        <w:rPr>
+          <w:lang w:val="uk-UA"/>
+        </w:rPr>
+        <w:t>device-width</w:t>
+      </w:r>
+      <w:proofErr w:type="spellEnd"/>
+      <w:r>
+        <w:rPr>
+          <w:lang w:val="uk-UA"/>
+        </w:rPr>
+        <w:t xml:space="preserve"> встановлює ширину сторінки такою, як ширина екрану пристрою, і </w:t>
+      </w:r>
+      <w:proofErr w:type="spellStart"/>
+      <w:r>
+        <w:rPr>
+          <w:lang w:val="uk-UA"/>
+        </w:rPr>
+        <w:t>initial-scale</w:t>
+      </w:r>
+      <w:proofErr w:type="spellEnd"/>
+      <w:r>
+        <w:rPr>
+          <w:lang w:val="uk-UA"/>
+        </w:rPr>
+        <w:t>=1.0 встановлює початковий масштаб сторінки таким, що вона не масштабується. Це допомагає сторінці адаптуватися до різних розмірів екранів, забезпечуючи зручне відображення контенту.</w:t>
+      </w:r>
+    </w:p>
+    <w:p>
+      <w:pPr>
+        <w:ind w:firstLine="709"/>
+        <w:rPr>
+          <w:lang w:val="uk-UA"/>
+        </w:rPr>
+      </w:pPr>
+      <w:r>
+        <w:rPr>
+          <w:lang w:val="uk-UA"/>
+        </w:rPr>
+        <w:t xml:space="preserve">2. </w:t>
+      </w:r>
+      <w:r>
+        <w:rPr>
+          <w:lang w:val="uk-UA"/>
+        </w:rPr>
+        <w:t>Деякі HTML-елементи мають кінцевий тег, наприклад, &lt;p&gt;, &lt;div&gt;, &lt;</w:t>
+      </w:r>
+      <w:proofErr w:type="spellStart"/>
+      <w:r>
+        <w:rPr>
+          <w:lang w:val="uk-UA"/>
+        </w:rPr>
+        <w:t>span</w:t>
+      </w:r>
+      <w:proofErr w:type="spellEnd"/>
+      <w:r>
+        <w:rPr>
+          <w:lang w:val="uk-UA"/>
+        </w:rPr>
+        <w:t xml:space="preserve">&gt;, оскільки вони представляють блоки або фрагменти тексту з початком і кінцем, які можуть містити інші елементи. Елементи без кінцевого </w:t>
+      </w:r>
+      <w:proofErr w:type="spellStart"/>
+      <w:r>
+        <w:rPr>
+          <w:lang w:val="uk-UA"/>
+        </w:rPr>
+        <w:t>тега</w:t>
+      </w:r>
+      <w:proofErr w:type="spellEnd"/>
+      <w:r>
+        <w:rPr>
+          <w:lang w:val="uk-UA"/>
+        </w:rPr>
+        <w:t>, такі як &lt;</w:t>
+      </w:r>
+      <w:proofErr w:type="spellStart"/>
+      <w:r>
+        <w:rPr>
+          <w:lang w:val="uk-UA"/>
+        </w:rPr>
+        <w:t>img</w:t>
+      </w:r>
+      <w:proofErr w:type="spellEnd"/>
+      <w:r>
+        <w:rPr>
+          <w:lang w:val="uk-UA"/>
+        </w:rPr>
+        <w:t>&gt;, &lt;</w:t>
+      </w:r>
+      <w:proofErr w:type="spellStart"/>
+      <w:r>
+        <w:rPr>
+          <w:lang w:val="uk-UA"/>
+        </w:rPr>
+        <w:t>br</w:t>
+      </w:r>
+      <w:proofErr w:type="spellEnd"/>
+      <w:r>
+        <w:rPr>
+          <w:lang w:val="uk-UA"/>
+        </w:rPr>
+        <w:t>&gt;, &lt;</w:t>
+      </w:r>
+      <w:proofErr w:type="spellStart"/>
+      <w:r>
+        <w:rPr>
+          <w:lang w:val="uk-UA"/>
+        </w:rPr>
+        <w:t>input</w:t>
+      </w:r>
+      <w:proofErr w:type="spellEnd"/>
+      <w:r>
+        <w:rPr>
+          <w:lang w:val="uk-UA"/>
+        </w:rPr>
+        <w:t>&gt;, представляють самостійні елементи без внутрішньої структури і використовуються для вставки медіа або роздільників на сторінку.</w:t>
+      </w:r>
+    </w:p>
+    <w:p>
+      <w:pPr>
+        <w:ind w:firstLine="709"/>
+        <w:rPr>
+          <w:lang w:val="uk-UA"/>
+        </w:rPr>
+      </w:pPr>
+      <w:r>
+        <w:rPr>
+          <w:lang w:val="uk-UA"/>
+        </w:rPr>
+        <w:t xml:space="preserve">3. </w:t>
+      </w:r>
+      <w:r>
+        <w:rPr>
+          <w:lang w:val="uk-UA"/>
+        </w:rPr>
+        <w:t>&lt;!DOCTYPE&gt; (</w:t>
+      </w:r>
+      <w:proofErr w:type="spellStart"/>
+      <w:r>
+        <w:rPr>
+          <w:lang w:val="uk-UA"/>
+        </w:rPr>
+        <w:t>Document</w:t>
+      </w:r>
+      <w:proofErr w:type="spellEnd"/>
+      <w:r>
+        <w:rPr>
+          <w:lang w:val="uk-UA"/>
+        </w:rPr>
+        <w:t xml:space="preserve"> </w:t>
+      </w:r>
+      <w:proofErr w:type="spellStart"/>
+      <w:r>
+        <w:rPr>
+          <w:lang w:val="uk-UA"/>
+        </w:rPr>
+        <w:t>Type</w:t>
+      </w:r>
+      <w:proofErr w:type="spellEnd"/>
+      <w:r>
+        <w:rPr>
+          <w:lang w:val="uk-UA"/>
+        </w:rPr>
+        <w:t xml:space="preserve"> </w:t>
+      </w:r>
+      <w:proofErr w:type="spellStart"/>
+      <w:r>
+        <w:rPr>
+          <w:lang w:val="uk-UA"/>
+        </w:rPr>
+        <w:t>Declaration</w:t>
+      </w:r>
+      <w:proofErr w:type="spellEnd"/>
+      <w:r>
+        <w:rPr>
+          <w:lang w:val="uk-UA"/>
+        </w:rPr>
+        <w:t xml:space="preserve">) - це інструкція, яка вказує тип документа на початку HTML-сторінки. Вона допомагає браузеру правильно інтерпретувати HTML-код і визначити, яку версію HTML використовувати. Наприклад, &lt;!DOCTYPE </w:t>
+      </w:r>
+      <w:proofErr w:type="spellStart"/>
+      <w:r>
+        <w:rPr>
+          <w:lang w:val="uk-UA"/>
+        </w:rPr>
+        <w:t>html</w:t>
+      </w:r>
+      <w:proofErr w:type="spellEnd"/>
+      <w:r>
+        <w:rPr>
+          <w:lang w:val="uk-UA"/>
+        </w:rPr>
+        <w:t xml:space="preserve">&gt; вказує на використання HTML5. </w:t>
+      </w:r>
+      <w:proofErr w:type="spellStart"/>
+      <w:r>
+        <w:rPr>
+          <w:lang w:val="uk-UA"/>
+        </w:rPr>
+        <w:t>Doctype</w:t>
+      </w:r>
+      <w:proofErr w:type="spellEnd"/>
+      <w:r>
+        <w:rPr>
+          <w:lang w:val="uk-UA"/>
+        </w:rPr>
+        <w:t xml:space="preserve"> впливає на те, як браузери </w:t>
+      </w:r>
+      <w:proofErr w:type="spellStart"/>
+      <w:r>
+        <w:rPr>
+          <w:lang w:val="uk-UA"/>
+        </w:rPr>
+        <w:t>рендерять</w:t>
+      </w:r>
+      <w:proofErr w:type="spellEnd"/>
+      <w:r>
+        <w:rPr>
+          <w:lang w:val="uk-UA"/>
+        </w:rPr>
+        <w:t xml:space="preserve"> сторінку та обробляють код, і гарантує правильну інтерпретацію документа.</w:t>
+      </w:r>
+    </w:p>
+    <w:p>
+      <w:pPr>
+        <w:ind w:firstLine="709"/>
+        <w:rPr>
           <w:lang w:val="uk-UA"/>
         </w:rPr>
       </w:pPr>
@@ -15675,6 +17097,19 @@
       <w:lang w:val="uk-UA"/>
     </w:rPr>
   </w:style>
+  <w:style w:type="character" w:styleId="HTML0">
+    <w:name w:val="HTML Code"/>
+    <w:basedOn w:val="a0"/>
+    <w:uiPriority w:val="99"/>
+    <w:semiHidden/>
+    <w:unhideWhenUsed/>
+    <w:rsid w:val="00E41CB0"/>
+    <w:rPr>
+      <w:rFonts w:ascii="Courier New" w:eastAsia="Times New Roman" w:hAnsi="Courier New" w:cs="Courier New"/>
+      <w:sz w:val="20"/>
+      <w:szCs w:val="20"/>
+    </w:rPr>
+  </w:style>
 </w:styles>
 </file>
 

</xml_diff>